<commit_message>
unit 7 & 8
update Forensics
</commit_message>
<xml_diff>
--- a/Sep2022/Principles of Digital Forensics and Cyber Law Sep2022/Principles of Digital Forensics and Cyber Law Sep2022/Unit 7.docx
+++ b/Sep2022/Principles of Digital Forensics and Cyber Law Sep2022/Principles of Digital Forensics and Cyber Law Sep2022/Unit 7.docx
@@ -1,6 +1,6 @@
 
 <file path=word/document.xml><?xml version="1.0" encoding="utf-8"?>
-<w:document xmlns:wpc="http://schemas.microsoft.com/office/word/2010/wordprocessingCanvas" xmlns:cx="http://schemas.microsoft.com/office/drawing/2014/chartex" xmlns:cx1="http://schemas.microsoft.com/office/drawing/2015/9/8/chartex" xmlns:cx2="http://schemas.microsoft.com/office/drawing/2015/10/21/chartex" xmlns:cx3="http://schemas.microsoft.com/office/drawing/2016/5/9/chartex" xmlns:cx4="http://schemas.microsoft.com/office/drawing/2016/5/10/chartex" xmlns:cx5="http://schemas.microsoft.com/office/drawing/2016/5/11/chartex" xmlns:cx6="http://schemas.microsoft.com/office/drawing/2016/5/12/chartex" xmlns:cx7="http://schemas.microsoft.com/office/drawing/2016/5/13/chartex" xmlns:cx8="http://schemas.microsoft.com/office/drawing/2016/5/14/chartex" xmlns:mc="http://schemas.openxmlformats.org/markup-compatibility/2006" xmlns:aink="http://schemas.microsoft.com/office/drawing/2016/ink" xmlns:am3d="http://schemas.microsoft.com/office/drawing/2017/model3d" xmlns:o="urn:schemas-microsoft-com:office:office" xmlns:oel="http://schemas.microsoft.com/office/2019/extlst" xmlns:r="http://schemas.openxmlformats.org/officeDocument/2006/relationships" xmlns:m="http://schemas.openxmlformats.org/officeDocument/2006/math" xmlns:v="urn:schemas-microsoft-com:vml" xmlns:wp14="http://schemas.microsoft.com/office/word/2010/wordprocessingDrawing" xmlns:wp="http://schemas.openxmlformats.org/drawingml/2006/wordprocessingDrawing" xmlns:w10="urn:schemas-microsoft-com:office:word" xmlns:w="http://schemas.openxmlformats.org/wordprocessingml/2006/main" xmlns:w14="http://schemas.microsoft.com/office/word/2010/wordml" xmlns:w15="http://schemas.microsoft.com/office/word/2012/wordml" xmlns:w16cex="http://schemas.microsoft.com/office/word/2018/wordml/cex" xmlns:w16cid="http://schemas.microsoft.com/office/word/2016/wordml/cid" xmlns:w16="http://schemas.microsoft.com/office/word/2018/wordml" xmlns:w16sdtdh="http://schemas.microsoft.com/office/word/2020/wordml/sdtdatahash" xmlns:w16se="http://schemas.microsoft.com/office/word/2015/wordml/symex" xmlns:wpg="http://schemas.microsoft.com/office/word/2010/wordprocessingGroup" xmlns:wpi="http://schemas.microsoft.com/office/word/2010/wordprocessingInk" xmlns:wne="http://schemas.microsoft.com/office/word/2006/wordml" xmlns:wps="http://schemas.microsoft.com/office/word/2010/wordprocessingShape" mc:Ignorable="w14 w15 w16se w16cid w16 w16cex w16sdtdh wp14">
+<w:document xmlns:wpc="http://schemas.microsoft.com/office/word/2010/wordprocessingCanvas" xmlns:cx="http://schemas.microsoft.com/office/drawing/2014/chartex" xmlns:mc="http://schemas.openxmlformats.org/markup-compatibility/2006" xmlns:o="urn:schemas-microsoft-com:office:office" xmlns:r="http://schemas.openxmlformats.org/officeDocument/2006/relationships" xmlns:m="http://schemas.openxmlformats.org/officeDocument/2006/math" xmlns:v="urn:schemas-microsoft-com:vml" xmlns:wp14="http://schemas.microsoft.com/office/word/2010/wordprocessingDrawing" xmlns:wp="http://schemas.openxmlformats.org/drawingml/2006/wordprocessingDrawing" xmlns:w10="urn:schemas-microsoft-com:office:word" xmlns:w="http://schemas.openxmlformats.org/wordprocessingml/2006/main" xmlns:w14="http://schemas.microsoft.com/office/word/2010/wordml" xmlns:w15="http://schemas.microsoft.com/office/word/2012/wordml" xmlns:w16se="http://schemas.microsoft.com/office/word/2015/wordml/symex" xmlns:wpg="http://schemas.microsoft.com/office/word/2010/wordprocessingGroup" xmlns:wpi="http://schemas.microsoft.com/office/word/2010/wordprocessingInk" xmlns:wne="http://schemas.microsoft.com/office/word/2006/wordml" xmlns:wps="http://schemas.microsoft.com/office/word/2010/wordprocessingShape" mc:Ignorable="w14 w15 w16se wp14">
   <w:body>
     <w:p>
       <w:pPr>
@@ -107,29 +107,7 @@
           <w:sz w:val="24"/>
           <w:szCs w:val="24"/>
         </w:rPr>
-        <w:t xml:space="preserve">On completion of this </w:t>
-      </w:r>
-      <w:proofErr w:type="gramStart"/>
-      <w:r>
-        <w:rPr>
-          <w:rFonts w:ascii="Arial" w:eastAsia="Times New Roman" w:hAnsi="Arial" w:cs="Arial"/>
-          <w:b/>
-          <w:bCs/>
-          <w:sz w:val="24"/>
-          <w:szCs w:val="24"/>
-        </w:rPr>
-        <w:t>unit</w:t>
-      </w:r>
-      <w:proofErr w:type="gramEnd"/>
-      <w:r>
-        <w:rPr>
-          <w:rFonts w:ascii="Arial" w:eastAsia="Times New Roman" w:hAnsi="Arial" w:cs="Arial"/>
-          <w:b/>
-          <w:bCs/>
-          <w:sz w:val="24"/>
-          <w:szCs w:val="24"/>
-        </w:rPr>
-        <w:t xml:space="preserve"> you will be able to:</w:t>
+        <w:t>On completion of this unit you will be able to:</w:t>
       </w:r>
     </w:p>
     <w:p>
@@ -327,23 +305,7 @@
           <w:sz w:val="24"/>
           <w:szCs w:val="24"/>
         </w:rPr>
-        <w:t xml:space="preserve">The actual use of the right given in paragraph 2 of this article comes with a unique set of duties and responsibilities for each person. As a result, it may be subject to </w:t>
-      </w:r>
-      <w:r>
-        <w:rPr>
-          <w:rFonts w:ascii="Arial" w:hAnsi="Arial" w:cs="Arial"/>
-          <w:sz w:val="24"/>
-          <w:szCs w:val="24"/>
-        </w:rPr>
-        <w:t>several</w:t>
-      </w:r>
-      <w:r>
-        <w:rPr>
-          <w:rFonts w:ascii="Arial" w:hAnsi="Arial" w:cs="Arial"/>
-          <w:sz w:val="24"/>
-          <w:szCs w:val="24"/>
-        </w:rPr>
-        <w:t xml:space="preserve"> restrictions, but those restrictions should only be those that are required by law:</w:t>
+        <w:t>The actual use of the right given in paragraph 2 of this article comes with a unique set of duties and responsibilities for each person. As a result, it may be subject to several restrictions, but those restrictions should only be those that are required by law:</w:t>
       </w:r>
     </w:p>
     <w:p>
@@ -517,23 +479,7 @@
           <w:sz w:val="24"/>
           <w:szCs w:val="24"/>
         </w:rPr>
-        <w:t>Freedom of speech and access to information online are two sides of the same coin known as "public privacy," which also includes safeguarding individuals' private data online</w:t>
-      </w:r>
-      <w:r>
-        <w:rPr>
-          <w:rFonts w:ascii="Arial" w:hAnsi="Arial" w:cs="Arial"/>
-          <w:sz w:val="24"/>
-          <w:szCs w:val="24"/>
-        </w:rPr>
-        <w:t>.</w:t>
-      </w:r>
-      <w:r>
-        <w:rPr>
-          <w:rFonts w:ascii="Arial" w:hAnsi="Arial" w:cs="Arial"/>
-          <w:sz w:val="24"/>
-          <w:szCs w:val="24"/>
-        </w:rPr>
-        <w:t xml:space="preserve"> The ability to use the internet as a personal service tool without worrying that third parties would get access to and use one's data in a variety of </w:t>
+        <w:t xml:space="preserve">Freedom of speech and access to information online are two sides of the same coin known as "public privacy," which also includes safeguarding individuals' private data online. The ability to use the internet as a personal service tool without worrying that third parties would get access to and use one's data in a variety of </w:t>
       </w:r>
       <w:r>
         <w:rPr>
@@ -623,25 +569,7 @@
           <w:sz w:val="24"/>
           <w:szCs w:val="24"/>
         </w:rPr>
-        <w:t xml:space="preserve">The right to freedom, which includes the right to free speech, is protected by </w:t>
-      </w:r>
-      <w:proofErr w:type="gramStart"/>
-      <w:r>
-        <w:rPr>
-          <w:rFonts w:ascii="Arial" w:hAnsi="Arial" w:cs="Arial"/>
-          <w:sz w:val="24"/>
-          <w:szCs w:val="24"/>
-        </w:rPr>
-        <w:t>a number of</w:t>
-      </w:r>
-      <w:proofErr w:type="gramEnd"/>
-      <w:r>
-        <w:rPr>
-          <w:rFonts w:ascii="Arial" w:hAnsi="Arial" w:cs="Arial"/>
-          <w:sz w:val="24"/>
-          <w:szCs w:val="24"/>
-        </w:rPr>
-        <w:t xml:space="preserve"> international agreements</w:t>
+        <w:t>The right to freedom, which includes the right to free speech, is protected by a number of international agreements</w:t>
       </w:r>
       <w:r>
         <w:rPr>
@@ -657,39 +585,7 @@
           <w:sz w:val="24"/>
           <w:szCs w:val="24"/>
         </w:rPr>
-        <w:t xml:space="preserve">This freedom involves the unrestricted expression of one's opinions and the open flow of information and ideas. It also includes the liberty to say what one </w:t>
-      </w:r>
-      <w:r>
-        <w:rPr>
-          <w:rFonts w:ascii="Arial" w:hAnsi="Arial" w:cs="Arial"/>
-          <w:sz w:val="24"/>
-          <w:szCs w:val="24"/>
-        </w:rPr>
-        <w:t>wants;</w:t>
-      </w:r>
-      <w:r>
-        <w:rPr>
-          <w:rFonts w:ascii="Arial" w:hAnsi="Arial" w:cs="Arial"/>
-          <w:sz w:val="24"/>
-          <w:szCs w:val="24"/>
-        </w:rPr>
-        <w:t xml:space="preserve"> </w:t>
-      </w:r>
-      <w:r>
-        <w:rPr>
-          <w:rFonts w:ascii="Arial" w:hAnsi="Arial" w:cs="Arial"/>
-          <w:sz w:val="24"/>
-          <w:szCs w:val="24"/>
-        </w:rPr>
-        <w:t>however,</w:t>
-      </w:r>
-      <w:r>
-        <w:rPr>
-          <w:rFonts w:ascii="Arial" w:hAnsi="Arial" w:cs="Arial"/>
-          <w:sz w:val="24"/>
-          <w:szCs w:val="24"/>
-        </w:rPr>
-        <w:t xml:space="preserve"> one wants to say it, which includes the freedom to share one's thoughts and opinions through the many online mediums available today. The right to engage in political conversation is protected by Right, particularly when doing so brings up issues of paramount public importance </w:t>
+        <w:t xml:space="preserve">This freedom involves the unrestricted expression of one's opinions and the open flow of information and ideas. It also includes the liberty to say what one wants; however, one wants to say it, which includes the freedom to share one's thoughts and opinions through the many online mediums available today. The right to engage in political conversation is protected by Right, particularly when doing so brings up issues of paramount public importance </w:t>
       </w:r>
       <w:r>
         <w:rPr>
@@ -770,31 +666,7 @@
           <w:sz w:val="24"/>
           <w:szCs w:val="24"/>
         </w:rPr>
-        <w:t>Most</w:t>
-      </w:r>
-      <w:r>
-        <w:rPr>
-          <w:rFonts w:ascii="Arial" w:hAnsi="Arial" w:cs="Arial"/>
-          <w:sz w:val="24"/>
-          <w:szCs w:val="24"/>
-        </w:rPr>
-        <w:t xml:space="preserve"> democracies have embraced the Internet for commercial and communication reasons, and this has resulted in a degree of protection for political expression online. There are countries that have strict regulations in place to ensure that their citizens' personal information online is safe. The potential for private information to be misused and exploited </w:t>
-      </w:r>
-      <w:r>
-        <w:rPr>
-          <w:rFonts w:ascii="Arial" w:hAnsi="Arial" w:cs="Arial"/>
-          <w:sz w:val="24"/>
-          <w:szCs w:val="24"/>
-        </w:rPr>
-        <w:t>because of</w:t>
-      </w:r>
-      <w:r>
-        <w:rPr>
-          <w:rFonts w:ascii="Arial" w:hAnsi="Arial" w:cs="Arial"/>
-          <w:sz w:val="24"/>
-          <w:szCs w:val="24"/>
-        </w:rPr>
-        <w:t xml:space="preserve"> these international accords has serious implications for a variety of basic freedoms and rights. Governments must find a middle ground between business as usual and laws that protect people's privacy and personal liberties </w:t>
+        <w:t xml:space="preserve">Most democracies have embraced the Internet for commercial and communication reasons, and this has resulted in a degree of protection for political expression online. There are countries that have strict regulations in place to ensure that their citizens' personal information online is safe. The potential for private information to be misused and exploited because of these international accords has serious implications for a variety of basic freedoms and rights. Governments must find a middle ground between business as usual and laws that protect people's privacy and personal liberties </w:t>
       </w:r>
       <w:r>
         <w:rPr>
@@ -915,7 +787,25 @@
           <w:sz w:val="24"/>
           <w:szCs w:val="24"/>
         </w:rPr>
-        <w:t xml:space="preserve">According to German political scientist Anja </w:t>
+        <w:t xml:space="preserve">According to German political scientist </w:t>
+      </w:r>
+      <w:proofErr w:type="spellStart"/>
+      <w:r>
+        <w:rPr>
+          <w:rFonts w:ascii="Arial" w:hAnsi="Arial" w:cs="Arial"/>
+          <w:sz w:val="24"/>
+          <w:szCs w:val="24"/>
+        </w:rPr>
+        <w:t>Anja</w:t>
+      </w:r>
+      <w:proofErr w:type="spellEnd"/>
+      <w:r>
+        <w:rPr>
+          <w:rFonts w:ascii="Arial" w:hAnsi="Arial" w:cs="Arial"/>
+          <w:sz w:val="24"/>
+          <w:szCs w:val="24"/>
+        </w:rPr>
+        <w:t xml:space="preserve"> </w:t>
       </w:r>
       <w:proofErr w:type="spellStart"/>
       <w:r>
@@ -992,29 +882,7 @@
           <w:szCs w:val="19"/>
           <w:shd w:val="clear" w:color="auto" w:fill="FFFFFF"/>
         </w:rPr>
-        <w:t xml:space="preserve">. Et. al., </w:t>
-      </w:r>
-      <w:r>
-        <w:rPr>
-          <w:rStyle w:val="HTMLCite"/>
-          <w:rFonts w:ascii="Arial" w:hAnsi="Arial" w:cs="Arial"/>
-          <w:color w:val="202122"/>
-          <w:sz w:val="19"/>
-          <w:szCs w:val="19"/>
-          <w:shd w:val="clear" w:color="auto" w:fill="FFFFFF"/>
-        </w:rPr>
-        <w:t>2012</w:t>
-      </w:r>
-      <w:r>
-        <w:rPr>
-          <w:rStyle w:val="HTMLCite"/>
-          <w:rFonts w:ascii="Arial" w:hAnsi="Arial" w:cs="Arial"/>
-          <w:color w:val="202122"/>
-          <w:sz w:val="19"/>
-          <w:szCs w:val="19"/>
-          <w:shd w:val="clear" w:color="auto" w:fill="FFFFFF"/>
-        </w:rPr>
-        <w:t>)</w:t>
+        <w:t>. Et. al., 2012)</w:t>
       </w:r>
       <w:r>
         <w:rPr>
@@ -1106,16 +974,7 @@
           <w:sz w:val="24"/>
           <w:szCs w:val="24"/>
         </w:rPr>
-        <w:t xml:space="preserve">. Individuals and their </w:t>
-      </w:r>
-      <w:r>
-        <w:rPr>
-          <w:rFonts w:ascii="Arial" w:hAnsi="Arial" w:cs="Arial"/>
-          <w:sz w:val="24"/>
-          <w:szCs w:val="24"/>
-        </w:rPr>
-        <w:lastRenderedPageBreak/>
-        <w:t>reputations are more at risk due to the Internet's rising speed and its potentially endless audience.</w:t>
+        <w:t>. Individuals and their reputations are more at risk due to the Internet's rising speed and its potentially endless audience.</w:t>
       </w:r>
     </w:p>
     <w:p>
@@ -1239,25 +1098,7 @@
           <w:sz w:val="24"/>
           <w:szCs w:val="24"/>
         </w:rPr>
-        <w:t xml:space="preserve">Another issue that </w:t>
-      </w:r>
-      <w:proofErr w:type="gramStart"/>
-      <w:r>
-        <w:rPr>
-          <w:rFonts w:ascii="Arial" w:hAnsi="Arial" w:cs="Arial"/>
-          <w:sz w:val="24"/>
-          <w:szCs w:val="24"/>
-        </w:rPr>
-        <w:t>has to</w:t>
-      </w:r>
-      <w:proofErr w:type="gramEnd"/>
-      <w:r>
-        <w:rPr>
-          <w:rFonts w:ascii="Arial" w:hAnsi="Arial" w:cs="Arial"/>
-          <w:sz w:val="24"/>
-          <w:szCs w:val="24"/>
-        </w:rPr>
-        <w:t xml:space="preserve"> be addressed is whether or not ISPs will act as "moral guardians" in cyberspace. Overzealous Internet service providers (ISPs) might threaten online free speech if they began refusing to serve controversial websites. On the other hand, if ISP responsibility is unclear, it might mean that providers are willing to ignore the consequences of hosting bad information.</w:t>
+        <w:t>Another issue that has to be addressed is whether or not ISPs will act as "moral guardians" in cyberspace. Overzealous Internet service providers (ISPs) might threaten online free speech if they began refusing to serve controversial websites. On the other hand, if ISP responsibility is unclear, it might mean that providers are willing to ignore the consequences of hosting bad information.</w:t>
       </w:r>
     </w:p>
     <w:p>
@@ -1397,8 +1238,84 @@
           <w:szCs w:val="19"/>
           <w:shd w:val="clear" w:color="auto" w:fill="FFFFFF"/>
         </w:rPr>
-        <w:t>, A</w:t>
-      </w:r>
+        <w:t>, A., 2013)</w:t>
+      </w:r>
+      <w:r>
+        <w:rPr>
+          <w:rFonts w:ascii="Arial" w:hAnsi="Arial" w:cs="Arial"/>
+          <w:sz w:val="24"/>
+          <w:szCs w:val="24"/>
+        </w:rPr>
+        <w:t>.</w:t>
+      </w:r>
+      <w:r>
+        <w:rPr>
+          <w:rFonts w:ascii="Arial" w:hAnsi="Arial" w:cs="Arial"/>
+          <w:sz w:val="24"/>
+          <w:szCs w:val="24"/>
+        </w:rPr>
+        <w:t xml:space="preserve"> About 2.5 billion people are now connected to the web. Since everyone these days leaves </w:t>
+      </w:r>
+      <w:r>
+        <w:rPr>
+          <w:rFonts w:ascii="Arial" w:hAnsi="Arial" w:cs="Arial"/>
+          <w:sz w:val="24"/>
+          <w:szCs w:val="24"/>
+        </w:rPr>
+        <w:t>digital</w:t>
+      </w:r>
+      <w:r>
+        <w:rPr>
+          <w:rFonts w:ascii="Arial" w:hAnsi="Arial" w:cs="Arial"/>
+          <w:sz w:val="24"/>
+          <w:szCs w:val="24"/>
+        </w:rPr>
+        <w:t xml:space="preserve"> trail, it's crucial that the internet's safety be maintained</w:t>
+      </w:r>
+      <w:r>
+        <w:rPr>
+          <w:rFonts w:ascii="Arial" w:hAnsi="Arial" w:cs="Arial"/>
+          <w:sz w:val="24"/>
+          <w:szCs w:val="24"/>
+        </w:rPr>
+        <w:t>.</w:t>
+      </w:r>
+    </w:p>
+    <w:p>
+      <w:pPr>
+        <w:pStyle w:val="ListParagraph"/>
+        <w:jc w:val="both"/>
+        <w:rPr>
+          <w:rFonts w:ascii="Arial" w:hAnsi="Arial" w:cs="Arial"/>
+          <w:sz w:val="24"/>
+          <w:szCs w:val="24"/>
+        </w:rPr>
+      </w:pPr>
+      <w:r>
+        <w:rPr>
+          <w:rFonts w:ascii="Arial" w:hAnsi="Arial" w:cs="Arial"/>
+          <w:sz w:val="24"/>
+          <w:szCs w:val="24"/>
+        </w:rPr>
+        <w:t>More individuals than ever before feel the same way about protecting their privacy and the right to free speech, and as a result, they have similar views about how to do it</w:t>
+      </w:r>
+      <w:r>
+        <w:rPr>
+          <w:rFonts w:ascii="Arial" w:hAnsi="Arial" w:cs="Arial"/>
+          <w:sz w:val="24"/>
+          <w:szCs w:val="24"/>
+        </w:rPr>
+        <w:t xml:space="preserve"> </w:t>
+      </w:r>
+      <w:r>
+        <w:rPr>
+          <w:rFonts w:ascii="Arial" w:hAnsi="Arial" w:cs="Arial"/>
+          <w:sz w:val="24"/>
+          <w:szCs w:val="24"/>
+        </w:rPr>
+        <w:t>(</w:t>
+      </w:r>
+      <w:proofErr w:type="spellStart"/>
       <w:r>
         <w:rPr>
           <w:rFonts w:ascii="Arial" w:hAnsi="Arial" w:cs="Arial"/>
@@ -1407,8 +1324,9 @@
           <w:szCs w:val="19"/>
           <w:shd w:val="clear" w:color="auto" w:fill="FFFFFF"/>
         </w:rPr>
-        <w:t xml:space="preserve">., </w:t>
-      </w:r>
+        <w:t>Mihr</w:t>
+      </w:r>
+      <w:proofErr w:type="spellEnd"/>
       <w:r>
         <w:rPr>
           <w:rFonts w:ascii="Arial" w:hAnsi="Arial" w:cs="Arial"/>
@@ -1417,103 +1335,6 @@
           <w:szCs w:val="19"/>
           <w:shd w:val="clear" w:color="auto" w:fill="FFFFFF"/>
         </w:rPr>
-        <w:t>2013)</w:t>
-      </w:r>
-      <w:r>
-        <w:rPr>
-          <w:rFonts w:ascii="Arial" w:hAnsi="Arial" w:cs="Arial"/>
-          <w:sz w:val="24"/>
-          <w:szCs w:val="24"/>
-        </w:rPr>
-        <w:t>.</w:t>
-      </w:r>
-      <w:r>
-        <w:rPr>
-          <w:rFonts w:ascii="Arial" w:hAnsi="Arial" w:cs="Arial"/>
-          <w:sz w:val="24"/>
-          <w:szCs w:val="24"/>
-        </w:rPr>
-        <w:t xml:space="preserve"> About 2.5 billion people are now connected to the web. Since everyone these days leaves </w:t>
-      </w:r>
-      <w:r>
-        <w:rPr>
-          <w:rFonts w:ascii="Arial" w:hAnsi="Arial" w:cs="Arial"/>
-          <w:sz w:val="24"/>
-          <w:szCs w:val="24"/>
-        </w:rPr>
-        <w:t>digital</w:t>
-      </w:r>
-      <w:r>
-        <w:rPr>
-          <w:rFonts w:ascii="Arial" w:hAnsi="Arial" w:cs="Arial"/>
-          <w:sz w:val="24"/>
-          <w:szCs w:val="24"/>
-        </w:rPr>
-        <w:t xml:space="preserve"> trail, it's crucial that the internet's safety be maintained</w:t>
-      </w:r>
-      <w:r>
-        <w:rPr>
-          <w:rFonts w:ascii="Arial" w:hAnsi="Arial" w:cs="Arial"/>
-          <w:sz w:val="24"/>
-          <w:szCs w:val="24"/>
-        </w:rPr>
-        <w:t>.</w:t>
-      </w:r>
-    </w:p>
-    <w:p>
-      <w:pPr>
-        <w:pStyle w:val="ListParagraph"/>
-        <w:jc w:val="both"/>
-        <w:rPr>
-          <w:rFonts w:ascii="Arial" w:hAnsi="Arial" w:cs="Arial"/>
-          <w:sz w:val="24"/>
-          <w:szCs w:val="24"/>
-        </w:rPr>
-      </w:pPr>
-      <w:r>
-        <w:rPr>
-          <w:rFonts w:ascii="Arial" w:hAnsi="Arial" w:cs="Arial"/>
-          <w:sz w:val="24"/>
-          <w:szCs w:val="24"/>
-        </w:rPr>
-        <w:t>More individuals than ever before feel the same way about protecting their privacy and the right to free speech, and as a result, they have similar views about how to do it</w:t>
-      </w:r>
-      <w:r>
-        <w:rPr>
-          <w:rFonts w:ascii="Arial" w:hAnsi="Arial" w:cs="Arial"/>
-          <w:sz w:val="24"/>
-          <w:szCs w:val="24"/>
-        </w:rPr>
-        <w:t xml:space="preserve"> </w:t>
-      </w:r>
-      <w:r>
-        <w:rPr>
-          <w:rFonts w:ascii="Arial" w:hAnsi="Arial" w:cs="Arial"/>
-          <w:sz w:val="24"/>
-          <w:szCs w:val="24"/>
-        </w:rPr>
-        <w:t>(</w:t>
-      </w:r>
-      <w:proofErr w:type="spellStart"/>
-      <w:r>
-        <w:rPr>
-          <w:rFonts w:ascii="Arial" w:hAnsi="Arial" w:cs="Arial"/>
-          <w:color w:val="202122"/>
-          <w:sz w:val="19"/>
-          <w:szCs w:val="19"/>
-          <w:shd w:val="clear" w:color="auto" w:fill="FFFFFF"/>
-        </w:rPr>
-        <w:t>Mihr</w:t>
-      </w:r>
-      <w:proofErr w:type="spellEnd"/>
-      <w:r>
-        <w:rPr>
-          <w:rFonts w:ascii="Arial" w:hAnsi="Arial" w:cs="Arial"/>
-          <w:color w:val="202122"/>
-          <w:sz w:val="19"/>
-          <w:szCs w:val="19"/>
-          <w:shd w:val="clear" w:color="auto" w:fill="FFFFFF"/>
-        </w:rPr>
         <w:t>, A., 2013)</w:t>
       </w:r>
       <w:r>
@@ -1575,16 +1396,7 @@
         <w:t>Index</w:t>
       </w:r>
       <w:r>
-        <w:t>.</w:t>
-      </w:r>
-      <w:r>
-        <w:t>,</w:t>
-      </w:r>
-      <w:r>
-        <w:t xml:space="preserve"> 2015</w:t>
-      </w:r>
-      <w:r>
-        <w:t>)</w:t>
+        <w:t>., 2015)</w:t>
       </w:r>
       <w:r>
         <w:rPr>
@@ -1670,21 +1482,7 @@
           <w:i/>
           <w:iCs/>
         </w:rPr>
-        <w:t>(</w:t>
-      </w:r>
-      <w:r>
-        <w:rPr>
-          <w:i/>
-          <w:iCs/>
-        </w:rPr>
-        <w:t>Shaping Europe’s digital future</w:t>
-      </w:r>
-      <w:r>
-        <w:rPr>
-          <w:i/>
-          <w:iCs/>
-        </w:rPr>
-        <w:t>)</w:t>
+        <w:t>(Shaping Europe’s digital future)</w:t>
       </w:r>
       <w:r>
         <w:rPr>
@@ -1785,23 +1583,7 @@
           <w:sz w:val="24"/>
           <w:szCs w:val="24"/>
         </w:rPr>
-        <w:t xml:space="preserve">It is possible to see discriminating behaviors both offline and online. Cyberbullying refers to one of the </w:t>
-      </w:r>
-      <w:r>
-        <w:rPr>
-          <w:rFonts w:ascii="Arial" w:hAnsi="Arial" w:cs="Arial"/>
-          <w:sz w:val="24"/>
-          <w:szCs w:val="24"/>
-        </w:rPr>
-        <w:t>behaviors</w:t>
-      </w:r>
-      <w:r>
-        <w:rPr>
-          <w:rFonts w:ascii="Arial" w:hAnsi="Arial" w:cs="Arial"/>
-          <w:sz w:val="24"/>
-          <w:szCs w:val="24"/>
-        </w:rPr>
-        <w:t xml:space="preserve">. At least one out of ten students in Australia are victims of cyberbullying. The right to the greatest achievable quality of bodily and mental health; the right to work and fair working conditions; the right to freedom of speech and the right to hold ideas without interference; the right to leisure and recreation for children and young people. Cyberbullying may affect several human rights, including: </w:t>
+        <w:t xml:space="preserve">It is possible to see discriminating behaviors both offline and online. Cyberbullying refers to one of the behaviors. At least one out of ten students in Australia are victims of cyberbullying. The right to the greatest achievable quality of bodily and mental health; the right to work and fair working conditions; the right to freedom of speech and the right to hold ideas without interference; the right to leisure and recreation for children and young people. Cyberbullying may affect several human rights, including: </w:t>
       </w:r>
       <w:r>
         <w:rPr>
@@ -2114,16 +1896,7 @@
           <w:sz w:val="24"/>
           <w:szCs w:val="24"/>
         </w:rPr>
-        <w:t xml:space="preserve"> Brownsword asserts that the first two of the three perspectives are popular in the United Kingdom, claiming that technologies are being created that treat human beings as though they lacked autonomy and the ability to make independent decisions. Brownsword is alluding to the reality that </w:t>
-      </w:r>
-      <w:r>
-        <w:rPr>
-          <w:rFonts w:ascii="Arial" w:hAnsi="Arial" w:cs="Arial"/>
-          <w:sz w:val="24"/>
-          <w:szCs w:val="24"/>
-        </w:rPr>
-        <w:lastRenderedPageBreak/>
-        <w:t>technologies are being created that treat human beings as though they lack the ability to make independent decisions</w:t>
+        <w:t xml:space="preserve"> Brownsword asserts that the first two of the three perspectives are popular in the United Kingdom, claiming that technologies are being created that treat human beings as though they lacked autonomy and the ability to make independent decisions. Brownsword is alluding to the reality that technologies are being created that treat human beings as though they lack the ability to make independent decisions</w:t>
       </w:r>
       <w:r>
         <w:rPr>
@@ -2149,31 +1922,15 @@
           <w:sz w:val="24"/>
           <w:szCs w:val="24"/>
         </w:rPr>
-        <w:t xml:space="preserve">What the future holds for cyberspace has been the subject of recent government discussions. In the month of April 2008, the Virtual Law </w:t>
-      </w:r>
-      <w:r>
-        <w:rPr>
-          <w:rFonts w:ascii="Arial" w:hAnsi="Arial" w:cs="Arial"/>
-          <w:sz w:val="24"/>
-          <w:szCs w:val="24"/>
-        </w:rPr>
-        <w:t xml:space="preserve">Conference </w:t>
-      </w:r>
-      <w:r>
-        <w:rPr>
-          <w:rFonts w:ascii="Arial" w:hAnsi="Arial" w:cs="Arial"/>
-          <w:sz w:val="24"/>
-          <w:szCs w:val="24"/>
-        </w:rPr>
-        <w:t>(Hoffman, 1998)</w:t>
-      </w:r>
-      <w:r>
-        <w:rPr>
-          <w:rFonts w:ascii="Arial" w:hAnsi="Arial" w:cs="Arial"/>
-          <w:sz w:val="24"/>
-          <w:szCs w:val="24"/>
-        </w:rPr>
-        <w:t xml:space="preserve"> </w:t>
+        <w:t xml:space="preserve">What the future holds for cyberspace has been the subject of recent government discussions. In the month of April 2008, the Virtual Law Conference </w:t>
+      </w:r>
+      <w:r>
+        <w:rPr>
+          <w:rFonts w:ascii="Arial" w:hAnsi="Arial" w:cs="Arial"/>
+          <w:sz w:val="24"/>
+          <w:szCs w:val="24"/>
+        </w:rPr>
+        <w:t xml:space="preserve">(Hoffman, 1998) </w:t>
       </w:r>
       <w:r>
         <w:rPr>
@@ -2302,43 +2059,77 @@
     </w:p>
     <w:p>
       <w:pPr>
-        <w:jc w:val="both"/>
-        <w:rPr>
-          <w:rFonts w:ascii="Arial" w:hAnsi="Arial" w:cs="Arial"/>
-          <w:sz w:val="24"/>
-          <w:szCs w:val="24"/>
-        </w:rPr>
-      </w:pPr>
-      <w:r>
-        <w:rPr>
-          <w:rFonts w:ascii="Arial" w:hAnsi="Arial" w:cs="Arial"/>
-          <w:sz w:val="24"/>
-          <w:szCs w:val="24"/>
-        </w:rPr>
-        <w:t>UNITED NATIONS. (1966, December 16). International Covenant on Civil and Political Rights. OHCHR. https://www.ohchr.org/en/instruments-mechanisms/instruments/international-covenant-civil-and-political-rights</w:t>
-      </w:r>
-    </w:p>
-    <w:p>
-      <w:pPr>
-        <w:jc w:val="both"/>
-        <w:rPr>
-          <w:rFonts w:ascii="Arial" w:hAnsi="Arial" w:cs="Arial"/>
-          <w:sz w:val="24"/>
-          <w:szCs w:val="24"/>
-        </w:rPr>
-      </w:pPr>
-      <w:r>
-        <w:rPr>
-          <w:rFonts w:ascii="Arial" w:hAnsi="Arial" w:cs="Arial"/>
-          <w:sz w:val="24"/>
-          <w:szCs w:val="24"/>
-        </w:rPr>
-        <w:t>Team, O. (2015). ODS HOME PAGE. Documents-Dds-Ny.un.org. https://documents-dds-ny.un.org/doc/RESOLUTION/GEN/G12/153/25/PDF/G1215325.pdf</w:t>
-      </w:r>
-    </w:p>
-    <w:p>
-      <w:pPr>
-        <w:jc w:val="both"/>
+        <w:pStyle w:val="NormalWeb"/>
+        <w:spacing w:before="0" w:beforeAutospacing="0" w:after="0" w:afterAutospacing="0" w:line="480" w:lineRule="auto"/>
+        <w:ind w:left="720" w:hanging="720"/>
+      </w:pPr>
+      <w:bookmarkStart w:id="0" w:name="_GoBack"/>
+    </w:p>
+    <w:p>
+      <w:pPr>
+        <w:pStyle w:val="NormalWeb"/>
+        <w:spacing w:before="0" w:beforeAutospacing="0" w:after="0" w:afterAutospacing="0" w:line="480" w:lineRule="auto"/>
+        <w:ind w:left="720" w:hanging="720"/>
+      </w:pPr>
+    </w:p>
+    <w:p>
+      <w:pPr>
+        <w:pStyle w:val="NormalWeb"/>
+        <w:spacing w:before="0" w:beforeAutospacing="0" w:after="0" w:afterAutospacing="0" w:line="480" w:lineRule="auto"/>
+        <w:ind w:left="720" w:hanging="720"/>
+      </w:pPr>
+    </w:p>
+    <w:p>
+      <w:pPr>
+        <w:pStyle w:val="NormalWeb"/>
+        <w:spacing w:before="0" w:beforeAutospacing="0" w:after="0" w:afterAutospacing="0" w:line="480" w:lineRule="auto"/>
+        <w:ind w:left="720" w:hanging="720"/>
+      </w:pPr>
+    </w:p>
+    <w:p>
+      <w:pPr>
+        <w:pStyle w:val="NormalWeb"/>
+        <w:spacing w:before="0" w:beforeAutospacing="0" w:after="0" w:afterAutospacing="0" w:line="480" w:lineRule="auto"/>
+        <w:ind w:left="720" w:hanging="720"/>
+      </w:pPr>
+    </w:p>
+    <w:p>
+      <w:pPr>
+        <w:pStyle w:val="NormalWeb"/>
+        <w:spacing w:before="0" w:beforeAutospacing="0" w:after="0" w:afterAutospacing="0" w:line="480" w:lineRule="auto"/>
+        <w:ind w:left="720" w:hanging="720"/>
+      </w:pPr>
+    </w:p>
+    <w:p>
+      <w:pPr>
+        <w:rPr>
+          <w:rFonts w:ascii="Arial" w:hAnsi="Arial" w:cs="Arial"/>
+          <w:b/>
+          <w:bCs/>
+          <w:sz w:val="24"/>
+          <w:szCs w:val="24"/>
+        </w:rPr>
+      </w:pPr>
+    </w:p>
+    <w:p>
+      <w:pPr>
+        <w:rPr>
+          <w:rFonts w:ascii="Arial" w:hAnsi="Arial" w:cs="Arial"/>
+          <w:sz w:val="24"/>
+          <w:szCs w:val="24"/>
+        </w:rPr>
+      </w:pPr>
+      <w:r>
+        <w:rPr>
+          <w:rFonts w:ascii="Arial" w:hAnsi="Arial" w:cs="Arial"/>
+          <w:sz w:val="24"/>
+          <w:szCs w:val="24"/>
+        </w:rPr>
+        <w:t>Brown, D. (2020, May 26). It’s Time to Treat Cybersecurity as a Human Rights Issue. Human Rights Watch. https://www.hrw.org/news/2020/05/26/its-time-treat-cybersecurity-human-rights-issue</w:t>
+      </w:r>
+    </w:p>
+    <w:p>
+      <w:pPr>
         <w:rPr>
           <w:rFonts w:ascii="Arial" w:hAnsi="Arial" w:cs="Arial"/>
           <w:sz w:val="24"/>
@@ -2360,6 +2151,179 @@
           <w:sz w:val="24"/>
           <w:szCs w:val="24"/>
         </w:rPr>
+        <w:t>Fanchiotti</w:t>
+      </w:r>
+      <w:proofErr w:type="spellEnd"/>
+      <w:r>
+        <w:rPr>
+          <w:rFonts w:ascii="Arial" w:hAnsi="Arial" w:cs="Arial"/>
+          <w:sz w:val="24"/>
+          <w:szCs w:val="24"/>
+        </w:rPr>
+        <w:t xml:space="preserve">, </w:t>
+      </w:r>
+      <w:proofErr w:type="spellStart"/>
+      <w:r>
+        <w:rPr>
+          <w:rFonts w:ascii="Arial" w:hAnsi="Arial" w:cs="Arial"/>
+          <w:sz w:val="24"/>
+          <w:szCs w:val="24"/>
+        </w:rPr>
+        <w:t>Vittoriio</w:t>
+      </w:r>
+      <w:proofErr w:type="spellEnd"/>
+      <w:r>
+        <w:rPr>
+          <w:rFonts w:ascii="Arial" w:hAnsi="Arial" w:cs="Arial"/>
+          <w:sz w:val="24"/>
+          <w:szCs w:val="24"/>
+        </w:rPr>
+        <w:t xml:space="preserve">; </w:t>
+      </w:r>
+      <w:proofErr w:type="spellStart"/>
+      <w:r>
+        <w:rPr>
+          <w:rFonts w:ascii="Arial" w:hAnsi="Arial" w:cs="Arial"/>
+          <w:sz w:val="24"/>
+          <w:szCs w:val="24"/>
+        </w:rPr>
+        <w:t>Pierini</w:t>
+      </w:r>
+      <w:proofErr w:type="spellEnd"/>
+      <w:r>
+        <w:rPr>
+          <w:rFonts w:ascii="Arial" w:hAnsi="Arial" w:cs="Arial"/>
+          <w:sz w:val="24"/>
+          <w:szCs w:val="24"/>
+        </w:rPr>
+        <w:t>, Jean Paul (2012). "Impact of Cyberspace on Human Rights and Democracy":</w:t>
+      </w:r>
+    </w:p>
+    <w:p>
+      <w:pPr>
+        <w:rPr>
+          <w:rFonts w:ascii="Arial" w:hAnsi="Arial" w:cs="Arial"/>
+          <w:sz w:val="24"/>
+          <w:szCs w:val="24"/>
+        </w:rPr>
+      </w:pPr>
+      <w:r>
+        <w:rPr>
+          <w:rFonts w:ascii="Arial" w:hAnsi="Arial" w:cs="Arial"/>
+          <w:sz w:val="24"/>
+          <w:szCs w:val="24"/>
+        </w:rPr>
+        <w:t xml:space="preserve">Global Broadband and Mobile Performance Data Compiled by </w:t>
+      </w:r>
+      <w:proofErr w:type="spellStart"/>
+      <w:r>
+        <w:rPr>
+          <w:rFonts w:ascii="Arial" w:hAnsi="Arial" w:cs="Arial"/>
+          <w:sz w:val="24"/>
+          <w:szCs w:val="24"/>
+        </w:rPr>
+        <w:t>Ookla</w:t>
+      </w:r>
+      <w:proofErr w:type="spellEnd"/>
+      <w:r>
+        <w:rPr>
+          <w:rFonts w:ascii="Arial" w:hAnsi="Arial" w:cs="Arial"/>
+          <w:sz w:val="24"/>
+          <w:szCs w:val="24"/>
+        </w:rPr>
+        <w:t xml:space="preserve"> | Net Index. (2015, May 29). Web.archive.org. </w:t>
+      </w:r>
+      <w:hyperlink r:id="rId5" w:history="1">
+        <w:r>
+          <w:rPr>
+            <w:rStyle w:val="Hyperlink"/>
+            <w:rFonts w:ascii="Arial" w:hAnsi="Arial" w:cs="Arial"/>
+            <w:sz w:val="24"/>
+            <w:szCs w:val="24"/>
+          </w:rPr>
+          <w:t>https://web.archive.org/web/20150529015231/http://www.netindex.com/</w:t>
+        </w:r>
+      </w:hyperlink>
+    </w:p>
+    <w:p>
+      <w:pPr>
+        <w:rPr>
+          <w:rFonts w:ascii="Arial" w:hAnsi="Arial" w:cs="Arial"/>
+          <w:sz w:val="24"/>
+          <w:szCs w:val="24"/>
+        </w:rPr>
+      </w:pPr>
+      <w:r>
+        <w:rPr>
+          <w:rFonts w:ascii="Arial" w:hAnsi="Arial" w:cs="Arial"/>
+          <w:sz w:val="24"/>
+          <w:szCs w:val="24"/>
+        </w:rPr>
+        <w:t xml:space="preserve">Hoffman, C. (1998). Christopher Hoffmann. Www.lawyer.com. </w:t>
+      </w:r>
+      <w:hyperlink r:id="rId6" w:history="1">
+        <w:r>
+          <w:rPr>
+            <w:rStyle w:val="Hyperlink"/>
+            <w:rFonts w:ascii="Arial" w:hAnsi="Arial" w:cs="Arial"/>
+            <w:sz w:val="24"/>
+            <w:szCs w:val="24"/>
+          </w:rPr>
+          <w:t>https://www.lawyer.com/christopher-hoffmann-mo.html</w:t>
+        </w:r>
+      </w:hyperlink>
+    </w:p>
+    <w:p>
+      <w:pPr>
+        <w:rPr>
+          <w:rFonts w:ascii="Arial" w:hAnsi="Arial" w:cs="Arial"/>
+          <w:sz w:val="24"/>
+          <w:szCs w:val="24"/>
+        </w:rPr>
+      </w:pPr>
+      <w:r>
+        <w:rPr>
+          <w:rFonts w:ascii="Arial" w:hAnsi="Arial" w:cs="Arial"/>
+          <w:sz w:val="24"/>
+          <w:szCs w:val="24"/>
+        </w:rPr>
+        <w:t xml:space="preserve">Mansell, R. (2004). Human rights in the digital age (pp. 1–10). Glasshouse Books. </w:t>
+      </w:r>
+      <w:hyperlink r:id="rId7" w:history="1">
+        <w:r>
+          <w:rPr>
+            <w:rStyle w:val="Hyperlink"/>
+            <w:rFonts w:ascii="Arial" w:hAnsi="Arial" w:cs="Arial"/>
+            <w:sz w:val="24"/>
+            <w:szCs w:val="24"/>
+          </w:rPr>
+          <w:t>http://eprints.lse.ac.uk/3707/1/Introduction%E2%80%93Human_Rights_and_Equity_in_Cyberspace_%28LSERO%29.pdf</w:t>
+        </w:r>
+      </w:hyperlink>
+    </w:p>
+    <w:p>
+      <w:pPr>
+        <w:rPr>
+          <w:rFonts w:ascii="Arial" w:hAnsi="Arial" w:cs="Arial"/>
+          <w:sz w:val="24"/>
+          <w:szCs w:val="24"/>
+        </w:rPr>
+      </w:pPr>
+      <w:r>
+        <w:rPr>
+          <w:rFonts w:ascii="Arial" w:hAnsi="Arial" w:cs="Arial"/>
+          <w:sz w:val="24"/>
+          <w:szCs w:val="24"/>
+        </w:rPr>
+        <w:t> </w:t>
+      </w:r>
+      <w:proofErr w:type="spellStart"/>
+      <w:r>
+        <w:rPr>
+          <w:rFonts w:ascii="Arial" w:hAnsi="Arial" w:cs="Arial"/>
+          <w:sz w:val="24"/>
+          <w:szCs w:val="24"/>
+        </w:rPr>
         <w:t>Mihr</w:t>
       </w:r>
       <w:proofErr w:type="spellEnd"/>
@@ -2369,9 +2333,27 @@
           <w:sz w:val="24"/>
           <w:szCs w:val="24"/>
         </w:rPr>
-        <w:t>, Anja (2013). </w:t>
-      </w:r>
-      <w:hyperlink r:id="rId5" w:history="1">
+        <w:t xml:space="preserve">, </w:t>
+      </w:r>
+      <w:proofErr w:type="spellStart"/>
+      <w:r>
+        <w:rPr>
+          <w:rFonts w:ascii="Arial" w:hAnsi="Arial" w:cs="Arial"/>
+          <w:sz w:val="24"/>
+          <w:szCs w:val="24"/>
+        </w:rPr>
+        <w:t>Anja</w:t>
+      </w:r>
+      <w:proofErr w:type="spellEnd"/>
+      <w:r>
+        <w:rPr>
+          <w:rFonts w:ascii="Arial" w:hAnsi="Arial" w:cs="Arial"/>
+          <w:sz w:val="24"/>
+          <w:szCs w:val="24"/>
+        </w:rPr>
+        <w:t xml:space="preserve"> (2013). </w:t>
+      </w:r>
+      <w:hyperlink r:id="rId8" w:history="1">
         <w:r>
           <w:rPr>
             <w:rStyle w:val="Hyperlink"/>
@@ -2393,94 +2375,21 @@
     </w:p>
     <w:p>
       <w:pPr>
-        <w:jc w:val="both"/>
-        <w:rPr>
-          <w:rFonts w:ascii="Arial" w:hAnsi="Arial" w:cs="Arial"/>
-          <w:sz w:val="24"/>
-          <w:szCs w:val="24"/>
-        </w:rPr>
-      </w:pPr>
-      <w:r>
-        <w:rPr>
-          <w:rFonts w:ascii="Arial" w:hAnsi="Arial" w:cs="Arial"/>
-          <w:sz w:val="24"/>
-          <w:szCs w:val="24"/>
-        </w:rPr>
-        <w:t> </w:t>
-      </w:r>
-      <w:proofErr w:type="spellStart"/>
-      <w:r>
-        <w:rPr>
-          <w:rFonts w:ascii="Arial" w:hAnsi="Arial" w:cs="Arial"/>
-          <w:sz w:val="24"/>
-          <w:szCs w:val="24"/>
-        </w:rPr>
-        <w:t>Fanchiotti</w:t>
-      </w:r>
-      <w:proofErr w:type="spellEnd"/>
-      <w:r>
-        <w:rPr>
-          <w:rFonts w:ascii="Arial" w:hAnsi="Arial" w:cs="Arial"/>
-          <w:sz w:val="24"/>
-          <w:szCs w:val="24"/>
-        </w:rPr>
-        <w:t xml:space="preserve">, </w:t>
-      </w:r>
-      <w:proofErr w:type="spellStart"/>
-      <w:r>
-        <w:rPr>
-          <w:rFonts w:ascii="Arial" w:hAnsi="Arial" w:cs="Arial"/>
-          <w:sz w:val="24"/>
-          <w:szCs w:val="24"/>
-        </w:rPr>
-        <w:t>Vittoriio</w:t>
-      </w:r>
-      <w:proofErr w:type="spellEnd"/>
-      <w:r>
-        <w:rPr>
-          <w:rFonts w:ascii="Arial" w:hAnsi="Arial" w:cs="Arial"/>
-          <w:sz w:val="24"/>
-          <w:szCs w:val="24"/>
-        </w:rPr>
-        <w:t xml:space="preserve">; </w:t>
-      </w:r>
-      <w:proofErr w:type="spellStart"/>
-      <w:r>
-        <w:rPr>
-          <w:rFonts w:ascii="Arial" w:hAnsi="Arial" w:cs="Arial"/>
-          <w:sz w:val="24"/>
-          <w:szCs w:val="24"/>
-        </w:rPr>
-        <w:t>Pierini</w:t>
-      </w:r>
-      <w:proofErr w:type="spellEnd"/>
-      <w:r>
-        <w:rPr>
-          <w:rFonts w:ascii="Arial" w:hAnsi="Arial" w:cs="Arial"/>
-          <w:sz w:val="24"/>
-          <w:szCs w:val="24"/>
-        </w:rPr>
-        <w:t>, Jean Paul (2012). "Impact of Cyberspace on Human Rights and Democracy":</w:t>
-      </w:r>
-    </w:p>
-    <w:p>
-      <w:pPr>
-        <w:jc w:val="both"/>
-        <w:rPr>
-          <w:rFonts w:ascii="Arial" w:hAnsi="Arial" w:cs="Arial"/>
-          <w:sz w:val="24"/>
-          <w:szCs w:val="24"/>
-        </w:rPr>
-      </w:pPr>
-      <w:r>
-        <w:rPr>
-          <w:rFonts w:ascii="Arial" w:hAnsi="Arial" w:cs="Arial"/>
-          <w:sz w:val="24"/>
-          <w:szCs w:val="24"/>
-        </w:rPr>
-        <w:t xml:space="preserve">Mansell, R. (2004). Human rights in the digital age (pp. 1–10). Glasshouse Books. </w:t>
-      </w:r>
-      <w:hyperlink r:id="rId6" w:history="1">
+        <w:rPr>
+          <w:rFonts w:ascii="Arial" w:hAnsi="Arial" w:cs="Arial"/>
+          <w:sz w:val="24"/>
+          <w:szCs w:val="24"/>
+        </w:rPr>
+      </w:pPr>
+      <w:r>
+        <w:rPr>
+          <w:rFonts w:ascii="Arial" w:hAnsi="Arial" w:cs="Arial"/>
+          <w:sz w:val="24"/>
+          <w:szCs w:val="24"/>
+        </w:rPr>
+        <w:t xml:space="preserve">Moses. (2012, August 8). Contents removed from racist Facebook page. The Sydney Morning Herald; The Sydney Morning Herald. </w:t>
+      </w:r>
+      <w:hyperlink r:id="rId9" w:history="1">
         <w:r>
           <w:rPr>
             <w:rStyle w:val="Hyperlink"/>
@@ -2488,13 +2397,96 @@
             <w:sz w:val="24"/>
             <w:szCs w:val="24"/>
           </w:rPr>
-          <w:t>http://eprints.lse.ac.uk/3707/1/Introduction%E2%80%93Human_Rights_and_Equity_in_Cyberspace_%28LSERO%29.pdf</w:t>
+          <w:t>https://www.smh.com.au/technology/contents-removed-from-racist-facebook--page-20120808-23tr1.html</w:t>
         </w:r>
       </w:hyperlink>
     </w:p>
     <w:p>
       <w:pPr>
-        <w:jc w:val="both"/>
+        <w:rPr>
+          <w:rFonts w:ascii="Arial" w:hAnsi="Arial" w:cs="Arial"/>
+          <w:sz w:val="24"/>
+          <w:szCs w:val="24"/>
+        </w:rPr>
+      </w:pPr>
+      <w:proofErr w:type="spellStart"/>
+      <w:r>
+        <w:rPr>
+          <w:rFonts w:ascii="Arial" w:hAnsi="Arial" w:cs="Arial"/>
+          <w:sz w:val="24"/>
+          <w:szCs w:val="24"/>
+        </w:rPr>
+        <w:t>Nohe</w:t>
+      </w:r>
+      <w:proofErr w:type="spellEnd"/>
+      <w:r>
+        <w:rPr>
+          <w:rFonts w:ascii="Arial" w:hAnsi="Arial" w:cs="Arial"/>
+          <w:sz w:val="24"/>
+          <w:szCs w:val="24"/>
+        </w:rPr>
+        <w:t xml:space="preserve">, P. (2018, January 31). Cybercrime at Super Bowl LII - How not to get Hacked. Hashed out by the SSL </w:t>
+      </w:r>
+      <w:proofErr w:type="spellStart"/>
+      <w:r>
+        <w:rPr>
+          <w:rFonts w:ascii="Arial" w:hAnsi="Arial" w:cs="Arial"/>
+          <w:sz w:val="24"/>
+          <w:szCs w:val="24"/>
+        </w:rPr>
+        <w:t>StoreTM</w:t>
+      </w:r>
+      <w:proofErr w:type="spellEnd"/>
+      <w:r>
+        <w:rPr>
+          <w:rFonts w:ascii="Arial" w:hAnsi="Arial" w:cs="Arial"/>
+          <w:sz w:val="24"/>
+          <w:szCs w:val="24"/>
+        </w:rPr>
+        <w:t xml:space="preserve">. </w:t>
+      </w:r>
+      <w:hyperlink r:id="rId10" w:history="1">
+        <w:r>
+          <w:rPr>
+            <w:rStyle w:val="Hyperlink"/>
+            <w:rFonts w:ascii="Arial" w:hAnsi="Arial" w:cs="Arial"/>
+            <w:sz w:val="24"/>
+            <w:szCs w:val="24"/>
+          </w:rPr>
+          <w:t>https://www.thesslstore.com/blog/cybercrime-super-bowl-lii-not-get-hacked/</w:t>
+        </w:r>
+      </w:hyperlink>
+    </w:p>
+    <w:p>
+      <w:pPr>
+        <w:rPr>
+          <w:rFonts w:ascii="Arial" w:hAnsi="Arial" w:cs="Arial"/>
+          <w:sz w:val="24"/>
+          <w:szCs w:val="24"/>
+        </w:rPr>
+      </w:pPr>
+      <w:r>
+        <w:rPr>
+          <w:rFonts w:ascii="Arial" w:hAnsi="Arial" w:cs="Arial"/>
+          <w:sz w:val="24"/>
+          <w:szCs w:val="24"/>
+        </w:rPr>
+        <w:t xml:space="preserve">Shaping Europe’s digital future​ | Shaping Europe’s digital future. (n.d.). Digital-Strategy.ec.europa.eu. </w:t>
+      </w:r>
+      <w:hyperlink r:id="rId11" w:history="1">
+        <w:r>
+          <w:rPr>
+            <w:rStyle w:val="Hyperlink"/>
+            <w:rFonts w:ascii="Arial" w:hAnsi="Arial" w:cs="Arial"/>
+            <w:sz w:val="24"/>
+            <w:szCs w:val="24"/>
+          </w:rPr>
+          <w:t>https://digital-strategy.ec.europa.eu/en</w:t>
+        </w:r>
+      </w:hyperlink>
+    </w:p>
+    <w:p>
+      <w:pPr>
         <w:rPr>
           <w:rFonts w:ascii="Arial" w:hAnsi="Arial" w:cs="Arial"/>
           <w:sz w:val="24"/>
@@ -2509,7 +2501,7 @@
         </w:rPr>
         <w:t xml:space="preserve">Smiley, S. (2017, September 8). Australians’ financial information at risk in data breach of US company. ABC News. </w:t>
       </w:r>
-      <w:hyperlink r:id="rId7" w:history="1">
+      <w:hyperlink r:id="rId12" w:history="1">
         <w:r>
           <w:rPr>
             <w:rStyle w:val="Hyperlink"/>
@@ -2523,170 +2515,40 @@
     </w:p>
     <w:p>
       <w:pPr>
-        <w:jc w:val="both"/>
-        <w:rPr>
-          <w:rFonts w:ascii="Arial" w:hAnsi="Arial" w:cs="Arial"/>
-          <w:sz w:val="24"/>
-          <w:szCs w:val="24"/>
-        </w:rPr>
-      </w:pPr>
-      <w:proofErr w:type="spellStart"/>
-      <w:r>
-        <w:rPr>
-          <w:rFonts w:ascii="Arial" w:hAnsi="Arial" w:cs="Arial"/>
-          <w:sz w:val="24"/>
-          <w:szCs w:val="24"/>
-        </w:rPr>
-        <w:lastRenderedPageBreak/>
-        <w:t>Nohe</w:t>
-      </w:r>
-      <w:proofErr w:type="spellEnd"/>
-      <w:r>
-        <w:rPr>
-          <w:rFonts w:ascii="Arial" w:hAnsi="Arial" w:cs="Arial"/>
-          <w:sz w:val="24"/>
-          <w:szCs w:val="24"/>
-        </w:rPr>
-        <w:t xml:space="preserve">, P. (2018, January 31). Cybercrime at Super Bowl LII - How not to get Hacked. Hashed out by the SSL </w:t>
-      </w:r>
-      <w:proofErr w:type="spellStart"/>
-      <w:r>
-        <w:rPr>
-          <w:rFonts w:ascii="Arial" w:hAnsi="Arial" w:cs="Arial"/>
-          <w:sz w:val="24"/>
-          <w:szCs w:val="24"/>
-        </w:rPr>
-        <w:t>StoreTM</w:t>
-      </w:r>
-      <w:proofErr w:type="spellEnd"/>
-      <w:r>
-        <w:rPr>
-          <w:rFonts w:ascii="Arial" w:hAnsi="Arial" w:cs="Arial"/>
-          <w:sz w:val="24"/>
-          <w:szCs w:val="24"/>
-        </w:rPr>
-        <w:t xml:space="preserve">. </w:t>
-      </w:r>
-      <w:hyperlink r:id="rId8" w:history="1">
-        <w:r>
-          <w:rPr>
-            <w:rStyle w:val="Hyperlink"/>
-            <w:rFonts w:ascii="Arial" w:hAnsi="Arial" w:cs="Arial"/>
-            <w:sz w:val="24"/>
-            <w:szCs w:val="24"/>
-          </w:rPr>
-          <w:t>https://www.thesslstore.com/blog/cybercrime-super-bowl-lii-not-get-hacked/</w:t>
-        </w:r>
-      </w:hyperlink>
-    </w:p>
-    <w:p>
-      <w:pPr>
-        <w:jc w:val="both"/>
-        <w:rPr>
-          <w:rFonts w:ascii="Arial" w:hAnsi="Arial" w:cs="Arial"/>
-          <w:sz w:val="24"/>
-          <w:szCs w:val="24"/>
-        </w:rPr>
-      </w:pPr>
-      <w:r>
-        <w:rPr>
-          <w:rFonts w:ascii="Arial" w:hAnsi="Arial" w:cs="Arial"/>
-          <w:sz w:val="24"/>
-          <w:szCs w:val="24"/>
-        </w:rPr>
-        <w:t xml:space="preserve">Global Broadband and Mobile Performance Data Compiled by </w:t>
-      </w:r>
-      <w:proofErr w:type="spellStart"/>
-      <w:r>
-        <w:rPr>
-          <w:rFonts w:ascii="Arial" w:hAnsi="Arial" w:cs="Arial"/>
-          <w:sz w:val="24"/>
-          <w:szCs w:val="24"/>
-        </w:rPr>
-        <w:t>Ookla</w:t>
-      </w:r>
-      <w:proofErr w:type="spellEnd"/>
-      <w:r>
-        <w:rPr>
-          <w:rFonts w:ascii="Arial" w:hAnsi="Arial" w:cs="Arial"/>
-          <w:sz w:val="24"/>
-          <w:szCs w:val="24"/>
-        </w:rPr>
-        <w:t xml:space="preserve"> | Net Index. (2015, May 29). Web.archive.org. </w:t>
-      </w:r>
-      <w:hyperlink r:id="rId9" w:history="1">
-        <w:r>
-          <w:rPr>
-            <w:rStyle w:val="Hyperlink"/>
-            <w:rFonts w:ascii="Arial" w:hAnsi="Arial" w:cs="Arial"/>
-            <w:sz w:val="24"/>
-            <w:szCs w:val="24"/>
-          </w:rPr>
-          <w:t>https://web.archive.org/web/20150529015231/http://www.netindex.com/</w:t>
-        </w:r>
-      </w:hyperlink>
-    </w:p>
-    <w:p>
-      <w:pPr>
-        <w:jc w:val="both"/>
-        <w:rPr>
-          <w:rFonts w:ascii="Arial" w:hAnsi="Arial" w:cs="Arial"/>
-          <w:sz w:val="24"/>
-          <w:szCs w:val="24"/>
-        </w:rPr>
-      </w:pPr>
-      <w:r>
-        <w:rPr>
-          <w:rFonts w:ascii="Arial" w:hAnsi="Arial" w:cs="Arial"/>
-          <w:sz w:val="24"/>
-          <w:szCs w:val="24"/>
-        </w:rPr>
-        <w:t xml:space="preserve">Shaping Europe’s digital future​ | Shaping Europe’s digital future. (n.d.). Digital-Strategy.ec.europa.eu. </w:t>
-      </w:r>
-      <w:hyperlink r:id="rId10" w:history="1">
-        <w:r>
-          <w:rPr>
-            <w:rStyle w:val="Hyperlink"/>
-            <w:rFonts w:ascii="Arial" w:hAnsi="Arial" w:cs="Arial"/>
-            <w:sz w:val="24"/>
-            <w:szCs w:val="24"/>
-          </w:rPr>
-          <w:t>https://digital-strategy.ec.europa.eu/en</w:t>
-        </w:r>
-      </w:hyperlink>
-    </w:p>
-    <w:p>
-      <w:pPr>
-        <w:jc w:val="both"/>
-        <w:rPr>
-          <w:rFonts w:ascii="Arial" w:hAnsi="Arial" w:cs="Arial"/>
-          <w:sz w:val="24"/>
-          <w:szCs w:val="24"/>
-        </w:rPr>
-      </w:pPr>
-      <w:r>
-        <w:rPr>
-          <w:rFonts w:ascii="Arial" w:hAnsi="Arial" w:cs="Arial"/>
-          <w:sz w:val="24"/>
-          <w:szCs w:val="24"/>
-        </w:rPr>
-        <w:t xml:space="preserve">Moses. (2012, August 8). Contents removed from racist Facebook page. The Sydney Morning Herald; The Sydney Morning Herald. </w:t>
-      </w:r>
-      <w:hyperlink r:id="rId11" w:history="1">
-        <w:r>
-          <w:rPr>
-            <w:rStyle w:val="Hyperlink"/>
-            <w:rFonts w:ascii="Arial" w:hAnsi="Arial" w:cs="Arial"/>
-            <w:sz w:val="24"/>
-            <w:szCs w:val="24"/>
-          </w:rPr>
-          <w:t>https://www.smh.com.au/technology/contents-removed-from-racist-facebook--page-20120808-23tr1.html</w:t>
-        </w:r>
-      </w:hyperlink>
-    </w:p>
-    <w:p>
-      <w:pPr>
-        <w:jc w:val="both"/>
+        <w:rPr>
+          <w:rFonts w:ascii="Arial" w:hAnsi="Arial" w:cs="Arial"/>
+          <w:sz w:val="24"/>
+          <w:szCs w:val="24"/>
+        </w:rPr>
+      </w:pPr>
+      <w:r>
+        <w:rPr>
+          <w:rFonts w:ascii="Arial" w:hAnsi="Arial" w:cs="Arial"/>
+          <w:sz w:val="24"/>
+          <w:szCs w:val="24"/>
+        </w:rPr>
+        <w:t>Team, O. (2015). ODS HOME PAGE. Documents-Dds-Ny.un.org. https://documents-dds-ny.un.org/doc/RESOLUTION/GEN/G12/153/25/PDF/G1215325.pdf</w:t>
+      </w:r>
+    </w:p>
+    <w:p>
+      <w:pPr>
+        <w:rPr>
+          <w:rFonts w:ascii="Arial" w:hAnsi="Arial" w:cs="Arial"/>
+          <w:sz w:val="24"/>
+          <w:szCs w:val="24"/>
+        </w:rPr>
+      </w:pPr>
+      <w:r>
+        <w:rPr>
+          <w:rFonts w:ascii="Arial" w:hAnsi="Arial" w:cs="Arial"/>
+          <w:sz w:val="24"/>
+          <w:szCs w:val="24"/>
+        </w:rPr>
+        <w:t>UNITED NATIONS. (1966, December 16). International Covenant on Civil and Political Rights. OHCHR. https://www.ohchr.org/en/instruments-mechanisms/instruments/international-covenant-civil-and-political-rights</w:t>
+      </w:r>
+    </w:p>
+    <w:p>
+      <w:pPr>
         <w:rPr>
           <w:rFonts w:ascii="Arial" w:hAnsi="Arial" w:cs="Arial"/>
           <w:sz w:val="24"/>
@@ -2701,107 +2563,7 @@
         </w:rPr>
         <w:t>UNITED NATIONS. (1966b, December 16). International Covenant on Civil and Political Rights. OHCHR. https://www.ohchr.org/en/instruments-mechanisms/instruments/international-covenant-civil-and-political-rights</w:t>
       </w:r>
-    </w:p>
-    <w:p>
-      <w:pPr>
-        <w:jc w:val="both"/>
-        <w:rPr>
-          <w:rFonts w:ascii="Arial" w:hAnsi="Arial" w:cs="Arial"/>
-          <w:sz w:val="24"/>
-          <w:szCs w:val="24"/>
-        </w:rPr>
-      </w:pPr>
-      <w:r>
-        <w:rPr>
-          <w:rFonts w:ascii="Arial" w:hAnsi="Arial" w:cs="Arial"/>
-          <w:sz w:val="24"/>
-          <w:szCs w:val="24"/>
-        </w:rPr>
-        <w:t xml:space="preserve">Hoffman, C. (1998). Christopher Hoffmann. Www.lawyer.com. </w:t>
-      </w:r>
-      <w:hyperlink r:id="rId12" w:history="1">
-        <w:r>
-          <w:rPr>
-            <w:rStyle w:val="Hyperlink"/>
-            <w:rFonts w:ascii="Arial" w:hAnsi="Arial" w:cs="Arial"/>
-            <w:sz w:val="24"/>
-            <w:szCs w:val="24"/>
-          </w:rPr>
-          <w:t>https://www.lawyer.com/christopher-hoffmann-mo.html</w:t>
-        </w:r>
-      </w:hyperlink>
-    </w:p>
-    <w:p>
-      <w:pPr>
-        <w:jc w:val="both"/>
-        <w:rPr>
-          <w:rFonts w:ascii="Arial" w:hAnsi="Arial" w:cs="Arial"/>
-          <w:sz w:val="24"/>
-          <w:szCs w:val="24"/>
-        </w:rPr>
-      </w:pPr>
-      <w:r>
-        <w:rPr>
-          <w:rFonts w:ascii="Arial" w:hAnsi="Arial" w:cs="Arial"/>
-          <w:sz w:val="24"/>
-          <w:szCs w:val="24"/>
-        </w:rPr>
-        <w:t>Brown, D. (2020, May 26). It’s Time to Treat Cybersecurity as a Human Rights Issue. Human Rights Watch. https://www.hrw.org/news/2020/05/26/its-time-treat-cybersecurity-human-rights-issue</w:t>
-      </w:r>
-    </w:p>
-    <w:p>
-      <w:pPr>
-        <w:pStyle w:val="NormalWeb"/>
-        <w:spacing w:before="0" w:beforeAutospacing="0" w:after="0" w:afterAutospacing="0" w:line="480" w:lineRule="auto"/>
-        <w:ind w:left="720" w:hanging="720"/>
-      </w:pPr>
-    </w:p>
-    <w:p>
-      <w:pPr>
-        <w:pStyle w:val="NormalWeb"/>
-        <w:spacing w:before="0" w:beforeAutospacing="0" w:after="0" w:afterAutospacing="0" w:line="480" w:lineRule="auto"/>
-        <w:ind w:left="720" w:hanging="720"/>
-      </w:pPr>
-    </w:p>
-    <w:p>
-      <w:pPr>
-        <w:pStyle w:val="NormalWeb"/>
-        <w:spacing w:before="0" w:beforeAutospacing="0" w:after="0" w:afterAutospacing="0" w:line="480" w:lineRule="auto"/>
-        <w:ind w:left="720" w:hanging="720"/>
-      </w:pPr>
-    </w:p>
-    <w:p>
-      <w:pPr>
-        <w:pStyle w:val="NormalWeb"/>
-        <w:spacing w:before="0" w:beforeAutospacing="0" w:after="0" w:afterAutospacing="0" w:line="480" w:lineRule="auto"/>
-        <w:ind w:left="720" w:hanging="720"/>
-      </w:pPr>
-    </w:p>
-    <w:p>
-      <w:pPr>
-        <w:pStyle w:val="NormalWeb"/>
-        <w:spacing w:before="0" w:beforeAutospacing="0" w:after="0" w:afterAutospacing="0" w:line="480" w:lineRule="auto"/>
-        <w:ind w:left="720" w:hanging="720"/>
-      </w:pPr>
-    </w:p>
-    <w:p>
-      <w:pPr>
-        <w:pStyle w:val="NormalWeb"/>
-        <w:spacing w:before="0" w:beforeAutospacing="0" w:after="0" w:afterAutospacing="0" w:line="480" w:lineRule="auto"/>
-        <w:ind w:left="720" w:hanging="720"/>
-      </w:pPr>
-    </w:p>
-    <w:p>
-      <w:pPr>
-        <w:jc w:val="both"/>
-        <w:rPr>
-          <w:rFonts w:ascii="Arial" w:hAnsi="Arial" w:cs="Arial"/>
-          <w:b/>
-          <w:bCs/>
-          <w:sz w:val="24"/>
-          <w:szCs w:val="24"/>
-        </w:rPr>
-      </w:pPr>
+      <w:bookmarkEnd w:id="0"/>
     </w:p>
     <w:sectPr>
       <w:pgSz w:w="12240" w:h="15840"/>
@@ -2814,7 +2576,7 @@
 </file>
 
 <file path=word/numbering.xml><?xml version="1.0" encoding="utf-8"?>
-<w:numbering xmlns:wpc="http://schemas.microsoft.com/office/word/2010/wordprocessingCanvas" xmlns:cx="http://schemas.microsoft.com/office/drawing/2014/chartex" xmlns:cx1="http://schemas.microsoft.com/office/drawing/2015/9/8/chartex" xmlns:cx2="http://schemas.microsoft.com/office/drawing/2015/10/21/chartex" xmlns:cx3="http://schemas.microsoft.com/office/drawing/2016/5/9/chartex" xmlns:cx4="http://schemas.microsoft.com/office/drawing/2016/5/10/chartex" xmlns:cx5="http://schemas.microsoft.com/office/drawing/2016/5/11/chartex" xmlns:cx6="http://schemas.microsoft.com/office/drawing/2016/5/12/chartex" xmlns:cx7="http://schemas.microsoft.com/office/drawing/2016/5/13/chartex" xmlns:cx8="http://schemas.microsoft.com/office/drawing/2016/5/14/chartex" xmlns:mc="http://schemas.openxmlformats.org/markup-compatibility/2006" xmlns:aink="http://schemas.microsoft.com/office/drawing/2016/ink" xmlns:am3d="http://schemas.microsoft.com/office/drawing/2017/model3d" xmlns:o="urn:schemas-microsoft-com:office:office" xmlns:oel="http://schemas.microsoft.com/office/2019/extlst" xmlns:r="http://schemas.openxmlformats.org/officeDocument/2006/relationships" xmlns:m="http://schemas.openxmlformats.org/officeDocument/2006/math" xmlns:v="urn:schemas-microsoft-com:vml" xmlns:wp14="http://schemas.microsoft.com/office/word/2010/wordprocessingDrawing" xmlns:wp="http://schemas.openxmlformats.org/drawingml/2006/wordprocessingDrawing" xmlns:w10="urn:schemas-microsoft-com:office:word" xmlns:w="http://schemas.openxmlformats.org/wordprocessingml/2006/main" xmlns:w14="http://schemas.microsoft.com/office/word/2010/wordml" xmlns:w15="http://schemas.microsoft.com/office/word/2012/wordml" xmlns:w16cex="http://schemas.microsoft.com/office/word/2018/wordml/cex" xmlns:w16cid="http://schemas.microsoft.com/office/word/2016/wordml/cid" xmlns:w16="http://schemas.microsoft.com/office/word/2018/wordml" xmlns:w16sdtdh="http://schemas.microsoft.com/office/word/2020/wordml/sdtdatahash" xmlns:w16se="http://schemas.microsoft.com/office/word/2015/wordml/symex" xmlns:wpg="http://schemas.microsoft.com/office/word/2010/wordprocessingGroup" xmlns:wpi="http://schemas.microsoft.com/office/word/2010/wordprocessingInk" xmlns:wne="http://schemas.microsoft.com/office/word/2006/wordml" xmlns:wps="http://schemas.microsoft.com/office/word/2010/wordprocessingShape" mc:Ignorable="w14 w15 w16se w16cid w16 w16cex w16sdtdh wp14">
+<w:numbering xmlns:wpc="http://schemas.microsoft.com/office/word/2010/wordprocessingCanvas" xmlns:cx="http://schemas.microsoft.com/office/drawing/2014/chartex" xmlns:mc="http://schemas.openxmlformats.org/markup-compatibility/2006" xmlns:o="urn:schemas-microsoft-com:office:office" xmlns:r="http://schemas.openxmlformats.org/officeDocument/2006/relationships" xmlns:m="http://schemas.openxmlformats.org/officeDocument/2006/math" xmlns:v="urn:schemas-microsoft-com:vml" xmlns:wp14="http://schemas.microsoft.com/office/word/2010/wordprocessingDrawing" xmlns:wp="http://schemas.openxmlformats.org/drawingml/2006/wordprocessingDrawing" xmlns:w10="urn:schemas-microsoft-com:office:word" xmlns:w="http://schemas.openxmlformats.org/wordprocessingml/2006/main" xmlns:w14="http://schemas.microsoft.com/office/word/2010/wordml" xmlns:w15="http://schemas.microsoft.com/office/word/2012/wordml" xmlns:w16se="http://schemas.microsoft.com/office/word/2015/wordml/symex" xmlns:wpg="http://schemas.microsoft.com/office/word/2010/wordprocessingGroup" xmlns:wpi="http://schemas.microsoft.com/office/word/2010/wordprocessingInk" xmlns:wne="http://schemas.microsoft.com/office/word/2006/wordml" xmlns:wps="http://schemas.microsoft.com/office/word/2010/wordprocessingShape" mc:Ignorable="w14 w15 w16se wp14">
   <w:abstractNum w:abstractNumId="0" w15:restartNumberingAfterBreak="0">
     <w:nsid w:val="01E306C5"/>
     <w:multiLevelType w:val="hybridMultilevel"/>
@@ -3344,26 +3106,26 @@
       </w:pPr>
     </w:lvl>
   </w:abstractNum>
-  <w:num w:numId="1" w16cid:durableId="708917770">
+  <w:num w:numId="1">
     <w:abstractNumId w:val="3"/>
   </w:num>
-  <w:num w:numId="2" w16cid:durableId="1479957295">
+  <w:num w:numId="2">
     <w:abstractNumId w:val="2"/>
   </w:num>
-  <w:num w:numId="3" w16cid:durableId="822702258">
+  <w:num w:numId="3">
     <w:abstractNumId w:val="1"/>
   </w:num>
-  <w:num w:numId="4" w16cid:durableId="39676245">
+  <w:num w:numId="4">
     <w:abstractNumId w:val="0"/>
   </w:num>
-  <w:num w:numId="5" w16cid:durableId="1537500264">
+  <w:num w:numId="5">
     <w:abstractNumId w:val="4"/>
   </w:num>
 </w:numbering>
 </file>
 
 <file path=word/styles.xml><?xml version="1.0" encoding="utf-8"?>
-<w:styles xmlns:mc="http://schemas.openxmlformats.org/markup-compatibility/2006" xmlns:r="http://schemas.openxmlformats.org/officeDocument/2006/relationships" xmlns:w="http://schemas.openxmlformats.org/wordprocessingml/2006/main" xmlns:w14="http://schemas.microsoft.com/office/word/2010/wordml" xmlns:w15="http://schemas.microsoft.com/office/word/2012/wordml" xmlns:w16cex="http://schemas.microsoft.com/office/word/2018/wordml/cex" xmlns:w16cid="http://schemas.microsoft.com/office/word/2016/wordml/cid" xmlns:w16="http://schemas.microsoft.com/office/word/2018/wordml" xmlns:w16sdtdh="http://schemas.microsoft.com/office/word/2020/wordml/sdtdatahash" xmlns:w16se="http://schemas.microsoft.com/office/word/2015/wordml/symex" mc:Ignorable="w14 w15 w16se w16cid w16 w16cex w16sdtdh">
+<w:styles xmlns:mc="http://schemas.openxmlformats.org/markup-compatibility/2006" xmlns:r="http://schemas.openxmlformats.org/officeDocument/2006/relationships" xmlns:w="http://schemas.openxmlformats.org/wordprocessingml/2006/main" xmlns:w14="http://schemas.microsoft.com/office/word/2010/wordml" xmlns:w15="http://schemas.microsoft.com/office/word/2012/wordml" xmlns:w16se="http://schemas.microsoft.com/office/word/2015/wordml/symex" mc:Ignorable="w14 w15 w16se">
   <w:docDefaults>
     <w:rPrDefault>
       <w:rPr>
@@ -3379,7 +3141,7 @@
       </w:pPr>
     </w:pPrDefault>
   </w:docDefaults>
-  <w:latentStyles w:defLockedState="0" w:defUIPriority="99" w:defSemiHidden="0" w:defUnhideWhenUsed="0" w:defQFormat="0" w:count="376">
+  <w:latentStyles w:defLockedState="0" w:defUIPriority="99" w:defSemiHidden="0" w:defUnhideWhenUsed="0" w:defQFormat="0" w:count="371">
     <w:lsdException w:name="Normal" w:uiPriority="0" w:qFormat="1"/>
     <w:lsdException w:name="heading 1" w:uiPriority="9" w:qFormat="1"/>
     <w:lsdException w:name="heading 2" w:semiHidden="1" w:uiPriority="9" w:unhideWhenUsed="1" w:qFormat="1"/>
@@ -3485,6 +3247,7 @@
     <w:lsdException w:name="HTML Sample" w:semiHidden="1" w:unhideWhenUsed="1"/>
     <w:lsdException w:name="HTML Typewriter" w:semiHidden="1" w:unhideWhenUsed="1"/>
     <w:lsdException w:name="HTML Variable" w:semiHidden="1" w:unhideWhenUsed="1"/>
+    <w:lsdException w:name="Normal Table" w:semiHidden="1" w:unhideWhenUsed="1"/>
     <w:lsdException w:name="annotation subject" w:semiHidden="1" w:unhideWhenUsed="1"/>
     <w:lsdException w:name="No List" w:semiHidden="1" w:unhideWhenUsed="1"/>
     <w:lsdException w:name="Outline List 1" w:semiHidden="1" w:unhideWhenUsed="1"/>
@@ -3527,8 +3290,11 @@
     <w:lsdException w:name="Table Contemporary" w:semiHidden="1" w:unhideWhenUsed="1"/>
     <w:lsdException w:name="Table Elegant" w:semiHidden="1" w:unhideWhenUsed="1"/>
     <w:lsdException w:name="Table Professional" w:semiHidden="1" w:unhideWhenUsed="1"/>
+    <w:lsdException w:name="Table Subtle 1" w:semiHidden="1" w:unhideWhenUsed="1"/>
     <w:lsdException w:name="Table Subtle 2" w:semiHidden="1" w:unhideWhenUsed="1"/>
     <w:lsdException w:name="Table Web 1" w:semiHidden="1" w:unhideWhenUsed="1"/>
+    <w:lsdException w:name="Table Web 2" w:semiHidden="1" w:unhideWhenUsed="1"/>
+    <w:lsdException w:name="Table Web 3" w:semiHidden="1" w:unhideWhenUsed="1"/>
     <w:lsdException w:name="Balloon Text" w:semiHidden="1" w:unhideWhenUsed="1"/>
     <w:lsdException w:name="Table Grid" w:uiPriority="39"/>
     <w:lsdException w:name="Table Theme" w:semiHidden="1" w:unhideWhenUsed="1"/>
@@ -3747,11 +3513,6 @@
     <w:lsdException w:name="List Table 5 Dark Accent 6" w:uiPriority="50"/>
     <w:lsdException w:name="List Table 6 Colorful Accent 6" w:uiPriority="51"/>
     <w:lsdException w:name="List Table 7 Colorful Accent 6" w:uiPriority="52"/>
-    <w:lsdException w:name="Mention" w:semiHidden="1" w:unhideWhenUsed="1"/>
-    <w:lsdException w:name="Smart Hyperlink" w:semiHidden="1" w:unhideWhenUsed="1"/>
-    <w:lsdException w:name="Hashtag" w:semiHidden="1" w:unhideWhenUsed="1"/>
-    <w:lsdException w:name="Unresolved Mention" w:semiHidden="1" w:unhideWhenUsed="1"/>
-    <w:lsdException w:name="Smart Link" w:semiHidden="1" w:unhideWhenUsed="1"/>
   </w:latentStyles>
   <w:style w:type="paragraph" w:default="1" w:styleId="Normal">
     <w:name w:val="Normal"/>
@@ -3905,7 +3666,7 @@
     <w:basedOn w:val="DefaultParagraphFont"/>
     <w:rsid w:val="00685693"/>
   </w:style>
-  <w:style w:type="character" w:styleId="UnresolvedMention">
+  <w:style w:type="character" w:customStyle="1" w:styleId="UnresolvedMention">
     <w:name w:val="Unresolved Mention"/>
     <w:basedOn w:val="DefaultParagraphFont"/>
     <w:uiPriority w:val="99"/>

</xml_diff>